<commit_message>
Update Procesos - Recomendaciones.docx
</commit_message>
<xml_diff>
--- a/Procesos - Recomendaciones.docx
+++ b/Procesos - Recomendaciones.docx
@@ -216,6 +216,42 @@
       <w:pPr>
         <w:pStyle w:val="Prrafodelista"/>
         <w:numPr>
+          <w:ilvl w:val="3"/>
+          <w:numId w:val="1"/>
+        </w:numPr>
+        <w:rPr>
+          <w:lang w:val="es-US"/>
+        </w:rPr>
+      </w:pPr>
+      <w:r>
+        <w:rPr>
+          <w:lang w:val="es-US"/>
+        </w:rPr>
+        <w:t>Productos más vendidos</w:t>
+      </w:r>
+    </w:p>
+    <w:p>
+      <w:pPr>
+        <w:pStyle w:val="Prrafodelista"/>
+        <w:numPr>
+          <w:ilvl w:val="4"/>
+          <w:numId w:val="1"/>
+        </w:numPr>
+        <w:rPr>
+          <w:lang w:val="es-US"/>
+        </w:rPr>
+      </w:pPr>
+      <w:r>
+        <w:rPr>
+          <w:lang w:val="es-US"/>
+        </w:rPr>
+        <w:t xml:space="preserve">Por departamentos </w:t>
+      </w:r>
+    </w:p>
+    <w:p>
+      <w:pPr>
+        <w:pStyle w:val="Prrafodelista"/>
+        <w:numPr>
           <w:ilvl w:val="2"/>
           <w:numId w:val="1"/>
         </w:numPr>
@@ -493,10 +529,7 @@
     <w:p>
       <w:pPr>
         <w:pStyle w:val="Prrafodelista"/>
-        <w:numPr>
-          <w:ilvl w:val="3"/>
-          <w:numId w:val="1"/>
-        </w:numPr>
+        <w:ind w:left="2880"/>
         <w:rPr>
           <w:lang w:val="es-US"/>
         </w:rPr>

</xml_diff>